<commit_message>
Update Resultados y Discusiones.docx
</commit_message>
<xml_diff>
--- a/tarea8/Resultados y Discusiones.docx
+++ b/tarea8/Resultados y Discusiones.docx
@@ -996,18 +996,16 @@
         </w:rPr>
         <w:t xml:space="preserve">. La línea de regresión ajustada refleja la relación lineal directa entre estas variables, apoyando la interpretación de una relación proporcional entre concentración y emisión en el rango de datos analizados. Esto es congruente con la figura en el artículo que ilustra cómo los datos de concentración y emisión tienden a alinearse en una línea recta en calibraciones bien realizadas, confirmando la aplicabilidad de un modelo lineal para describir la </w:t>
       </w:r>
-      <w:proofErr w:type="gramStart"/>
-      <w:r>
-        <w:rPr>
-          <w:rFonts w:ascii="Times New Roman" w:eastAsia="Times New Roman" w:hAnsi="Times New Roman" w:cs="Times New Roman"/>
-          <w:sz w:val="24"/>
-          <w:szCs w:val="24"/>
-          <w:lang w:eastAsia="es-PE"/>
-        </w:rPr>
-        <w:t>relación​(</w:t>
-      </w:r>
-      <w:proofErr w:type="spellStart"/>
-      <w:proofErr w:type="gramEnd"/>
+      <w:r>
+        <w:rPr>
+          <w:rFonts w:ascii="Times New Roman" w:eastAsia="Times New Roman" w:hAnsi="Times New Roman" w:cs="Times New Roman"/>
+          <w:sz w:val="24"/>
+          <w:szCs w:val="24"/>
+          <w:lang w:eastAsia="es-PE"/>
+        </w:rPr>
+        <w:t>relación​ (</w:t>
+      </w:r>
+      <w:proofErr w:type="spellStart"/>
       <w:r>
         <w:rPr>
           <w:rFonts w:ascii="Times New Roman" w:eastAsia="Times New Roman" w:hAnsi="Times New Roman" w:cs="Times New Roman"/>
@@ -2473,7 +2471,7 @@
           <w:color w:val="000000"/>
           <w:sz w:val="20"/>
           <w:szCs w:val="20"/>
-          <w:lang w:eastAsia="es-PE"/>
+          <w:lang w:val="en-US" w:eastAsia="es-PE"/>
         </w:rPr>
       </w:pPr>
       <w:r>
@@ -2493,7 +2491,7 @@
           <w:color w:val="000000"/>
           <w:sz w:val="20"/>
           <w:szCs w:val="20"/>
-          <w:lang w:eastAsia="es-PE"/>
+          <w:lang w:val="en-US" w:eastAsia="es-PE"/>
         </w:rPr>
         <w:t>midato</w:t>
       </w:r>
@@ -2504,7 +2502,7 @@
           <w:color w:val="000000"/>
           <w:sz w:val="20"/>
           <w:szCs w:val="20"/>
-          <w:lang w:eastAsia="es-PE"/>
+          <w:lang w:val="en-US" w:eastAsia="es-PE"/>
         </w:rPr>
         <w:t xml:space="preserve"> </w:t>
       </w:r>
@@ -2516,7 +2514,7 @@
           <w:color w:val="000080"/>
           <w:sz w:val="20"/>
           <w:szCs w:val="20"/>
-          <w:lang w:eastAsia="es-PE"/>
+          <w:lang w:val="en-US" w:eastAsia="es-PE"/>
         </w:rPr>
         <w:t>&lt;-</w:t>
       </w:r>
@@ -2526,7 +2524,7 @@
           <w:color w:val="000000"/>
           <w:sz w:val="20"/>
           <w:szCs w:val="20"/>
-          <w:lang w:eastAsia="es-PE"/>
+          <w:lang w:val="en-US" w:eastAsia="es-PE"/>
         </w:rPr>
         <w:t xml:space="preserve"> </w:t>
       </w:r>
@@ -2538,7 +2536,7 @@
           <w:color w:val="8000FF"/>
           <w:sz w:val="20"/>
           <w:szCs w:val="20"/>
-          <w:lang w:eastAsia="es-PE"/>
+          <w:lang w:val="en-US" w:eastAsia="es-PE"/>
         </w:rPr>
         <w:t>cor</w:t>
       </w:r>
@@ -2551,10 +2549,11 @@
           <w:color w:val="000080"/>
           <w:sz w:val="20"/>
           <w:szCs w:val="20"/>
-          <w:lang w:eastAsia="es-PE"/>
+          <w:lang w:val="en-US" w:eastAsia="es-PE"/>
         </w:rPr>
         <w:t>(</w:t>
       </w:r>
+      <w:proofErr w:type="spellStart"/>
       <w:proofErr w:type="gramEnd"/>
       <w:r>
         <w:rPr>
@@ -2562,61 +2561,50 @@
           <w:color w:val="000000"/>
           <w:sz w:val="20"/>
           <w:szCs w:val="20"/>
-          <w:lang w:eastAsia="es-PE"/>
-        </w:rPr>
-        <w:t xml:space="preserve">datos, </w:t>
-      </w:r>
-      <w:proofErr w:type="spellStart"/>
-      <w:r>
-        <w:rPr>
-          <w:rFonts w:ascii="Courier New" w:eastAsia="Times New Roman" w:hAnsi="Courier New" w:cs="Courier New"/>
-          <w:color w:val="000000"/>
-          <w:sz w:val="20"/>
-          <w:szCs w:val="20"/>
-          <w:lang w:eastAsia="es-PE"/>
-        </w:rPr>
-        <w:t>method</w:t>
-      </w:r>
-      <w:proofErr w:type="spellEnd"/>
-      <w:r>
-        <w:rPr>
-          <w:rFonts w:ascii="Courier New" w:eastAsia="Times New Roman" w:hAnsi="Courier New" w:cs="Courier New"/>
-          <w:color w:val="000000"/>
-          <w:sz w:val="20"/>
-          <w:szCs w:val="20"/>
-          <w:lang w:eastAsia="es-PE"/>
+          <w:lang w:val="en-US" w:eastAsia="es-PE"/>
+        </w:rPr>
+        <w:t>datos</w:t>
+      </w:r>
+      <w:proofErr w:type="spellEnd"/>
+      <w:r>
+        <w:rPr>
+          <w:rFonts w:ascii="Courier New" w:eastAsia="Times New Roman" w:hAnsi="Courier New" w:cs="Courier New"/>
+          <w:color w:val="000000"/>
+          <w:sz w:val="20"/>
+          <w:szCs w:val="20"/>
+          <w:lang w:val="en-US" w:eastAsia="es-PE"/>
+        </w:rPr>
+        <w:t xml:space="preserve">, method </w:t>
+      </w:r>
+      <w:r>
+        <w:rPr>
+          <w:rFonts w:ascii="Courier New" w:eastAsia="Times New Roman" w:hAnsi="Courier New" w:cs="Courier New"/>
+          <w:b/>
+          <w:bCs/>
+          <w:color w:val="000080"/>
+          <w:sz w:val="20"/>
+          <w:szCs w:val="20"/>
+          <w:lang w:val="en-US" w:eastAsia="es-PE"/>
+        </w:rPr>
+        <w:t>=</w:t>
+      </w:r>
+      <w:r>
+        <w:rPr>
+          <w:rFonts w:ascii="Courier New" w:eastAsia="Times New Roman" w:hAnsi="Courier New" w:cs="Courier New"/>
+          <w:color w:val="000000"/>
+          <w:sz w:val="20"/>
+          <w:szCs w:val="20"/>
+          <w:lang w:val="en-US" w:eastAsia="es-PE"/>
         </w:rPr>
         <w:t xml:space="preserve"> </w:t>
       </w:r>
       <w:r>
         <w:rPr>
           <w:rFonts w:ascii="Courier New" w:eastAsia="Times New Roman" w:hAnsi="Courier New" w:cs="Courier New"/>
-          <w:b/>
-          <w:bCs/>
-          <w:color w:val="000080"/>
-          <w:sz w:val="20"/>
-          <w:szCs w:val="20"/>
-          <w:lang w:eastAsia="es-PE"/>
-        </w:rPr>
-        <w:t>=</w:t>
-      </w:r>
-      <w:r>
-        <w:rPr>
-          <w:rFonts w:ascii="Courier New" w:eastAsia="Times New Roman" w:hAnsi="Courier New" w:cs="Courier New"/>
-          <w:color w:val="000000"/>
-          <w:sz w:val="20"/>
-          <w:szCs w:val="20"/>
-          <w:lang w:eastAsia="es-PE"/>
-        </w:rPr>
-        <w:t xml:space="preserve"> </w:t>
-      </w:r>
-      <w:r>
-        <w:rPr>
-          <w:rFonts w:ascii="Courier New" w:eastAsia="Times New Roman" w:hAnsi="Courier New" w:cs="Courier New"/>
           <w:color w:val="808080"/>
           <w:sz w:val="20"/>
           <w:szCs w:val="20"/>
-          <w:lang w:eastAsia="es-PE"/>
+          <w:lang w:val="en-US" w:eastAsia="es-PE"/>
         </w:rPr>
         <w:t>"</w:t>
       </w:r>
@@ -2627,7 +2615,7 @@
           <w:color w:val="808080"/>
           <w:sz w:val="20"/>
           <w:szCs w:val="20"/>
-          <w:lang w:eastAsia="es-PE"/>
+          <w:lang w:val="en-US" w:eastAsia="es-PE"/>
         </w:rPr>
         <w:t>pearson</w:t>
       </w:r>
@@ -2638,7 +2626,7 @@
           <w:color w:val="808080"/>
           <w:sz w:val="20"/>
           <w:szCs w:val="20"/>
-          <w:lang w:eastAsia="es-PE"/>
+          <w:lang w:val="en-US" w:eastAsia="es-PE"/>
         </w:rPr>
         <w:t>"</w:t>
       </w:r>
@@ -2650,7 +2638,7 @@
           <w:color w:val="000080"/>
           <w:sz w:val="20"/>
           <w:szCs w:val="20"/>
-          <w:lang w:eastAsia="es-PE"/>
+          <w:lang w:val="en-US" w:eastAsia="es-PE"/>
         </w:rPr>
         <w:t>)</w:t>
       </w:r>
@@ -2673,7 +2661,7 @@
           <w:color w:val="000000"/>
           <w:sz w:val="20"/>
           <w:szCs w:val="20"/>
-          <w:lang w:eastAsia="es-PE"/>
+          <w:lang w:val="en-US" w:eastAsia="es-PE"/>
         </w:rPr>
         <w:t xml:space="preserve">  </w:t>
       </w:r>

</xml_diff>